<commit_message>
Updated the writing some more
</commit_message>
<xml_diff>
--- a/KNN/KNN.docx
+++ b/KNN/KNN.docx
@@ -11782,8 +11782,6 @@
           <w:szCs w:val="24"/>
         </w:rPr>
       </w:pPr>
-      <w:bookmarkStart w:id="0" w:name="_GoBack"/>
-      <w:bookmarkEnd w:id="0"/>
       <w:r>
         <w:rPr>
           <w:rFonts w:ascii="Times New Roman" w:hAnsi="Times New Roman" w:cs="Times New Roman"/>
@@ -17439,13 +17437,189 @@
     </w:p>
     <w:p>
       <w:pPr>
-        <w:jc w:val="center"/>
         <w:rPr>
           <w:rFonts w:ascii="Times New Roman" w:hAnsi="Times New Roman" w:cs="Times New Roman"/>
           <w:sz w:val="24"/>
           <w:szCs w:val="24"/>
         </w:rPr>
       </w:pPr>
+      <w:r>
+        <w:rPr>
+          <w:rFonts w:ascii="Times New Roman" w:hAnsi="Times New Roman" w:cs="Times New Roman"/>
+          <w:sz w:val="24"/>
+          <w:szCs w:val="24"/>
+        </w:rPr>
+        <w:br w:type="page"/>
+      </w:r>
+    </w:p>
+    <w:p>
+      <w:pPr>
+        <w:rPr>
+          <w:rFonts w:ascii="Times New Roman" w:hAnsi="Times New Roman" w:cs="Times New Roman"/>
+          <w:b/>
+          <w:sz w:val="36"/>
+          <w:szCs w:val="24"/>
+        </w:rPr>
+      </w:pPr>
+      <w:r>
+        <w:rPr>
+          <w:rFonts w:ascii="Times New Roman" w:hAnsi="Times New Roman" w:cs="Times New Roman"/>
+          <w:b/>
+          <w:sz w:val="36"/>
+          <w:szCs w:val="24"/>
+        </w:rPr>
+        <w:lastRenderedPageBreak/>
+        <w:t>Images:</w:t>
+      </w:r>
+    </w:p>
+    <w:p>
+      <w:pPr>
+        <w:rPr>
+          <w:rFonts w:ascii="Times New Roman" w:hAnsi="Times New Roman" w:cs="Times New Roman"/>
+          <w:sz w:val="24"/>
+          <w:szCs w:val="24"/>
+        </w:rPr>
+      </w:pPr>
+      <w:r>
+        <w:rPr>
+          <w:noProof/>
+        </w:rPr>
+        <w:drawing>
+          <wp:inline distT="0" distB="0" distL="0" distR="0" wp14:anchorId="6FBA6A26" wp14:editId="0E577B3A">
+            <wp:extent cx="2328545" cy="2303614"/>
+            <wp:effectExtent l="0" t="0" r="0" b="1905"/>
+            <wp:docPr id="1" name="Picture 1"/>
+            <wp:cNvGraphicFramePr>
+              <a:graphicFrameLocks xmlns:a="http://schemas.openxmlformats.org/drawingml/2006/main" noChangeAspect="1"/>
+            </wp:cNvGraphicFramePr>
+            <a:graphic xmlns:a="http://schemas.openxmlformats.org/drawingml/2006/main">
+              <a:graphicData uri="http://schemas.openxmlformats.org/drawingml/2006/picture">
+                <pic:pic xmlns:pic="http://schemas.openxmlformats.org/drawingml/2006/picture">
+                  <pic:nvPicPr>
+                    <pic:cNvPr id="1" name=""/>
+                    <pic:cNvPicPr/>
+                  </pic:nvPicPr>
+                  <pic:blipFill>
+                    <a:blip r:embed="rId4"/>
+                    <a:stretch>
+                      <a:fillRect/>
+                    </a:stretch>
+                  </pic:blipFill>
+                  <pic:spPr>
+                    <a:xfrm>
+                      <a:off x="0" y="0"/>
+                      <a:ext cx="2351715" cy="2326536"/>
+                    </a:xfrm>
+                    <a:prstGeom prst="rect">
+                      <a:avLst/>
+                    </a:prstGeom>
+                  </pic:spPr>
+                </pic:pic>
+              </a:graphicData>
+            </a:graphic>
+          </wp:inline>
+        </w:drawing>
+      </w:r>
+      <w:bookmarkStart w:id="0" w:name="_GoBack"/>
+      <w:bookmarkEnd w:id="0"/>
+    </w:p>
+    <w:p>
+      <w:pPr>
+        <w:rPr>
+          <w:rFonts w:ascii="Times New Roman" w:hAnsi="Times New Roman" w:cs="Times New Roman"/>
+          <w:sz w:val="24"/>
+          <w:szCs w:val="24"/>
+        </w:rPr>
+      </w:pPr>
+      <w:r>
+        <w:rPr>
+          <w:noProof/>
+        </w:rPr>
+        <w:drawing>
+          <wp:inline distT="0" distB="0" distL="0" distR="0" wp14:anchorId="48064A9F" wp14:editId="4D82ECE4">
+            <wp:extent cx="2320636" cy="2310654"/>
+            <wp:effectExtent l="0" t="0" r="3810" b="0"/>
+            <wp:docPr id="2" name="Picture 2"/>
+            <wp:cNvGraphicFramePr>
+              <a:graphicFrameLocks xmlns:a="http://schemas.openxmlformats.org/drawingml/2006/main" noChangeAspect="1"/>
+            </wp:cNvGraphicFramePr>
+            <a:graphic xmlns:a="http://schemas.openxmlformats.org/drawingml/2006/main">
+              <a:graphicData uri="http://schemas.openxmlformats.org/drawingml/2006/picture">
+                <pic:pic xmlns:pic="http://schemas.openxmlformats.org/drawingml/2006/picture">
+                  <pic:nvPicPr>
+                    <pic:cNvPr id="1" name=""/>
+                    <pic:cNvPicPr/>
+                  </pic:nvPicPr>
+                  <pic:blipFill>
+                    <a:blip r:embed="rId5"/>
+                    <a:stretch>
+                      <a:fillRect/>
+                    </a:stretch>
+                  </pic:blipFill>
+                  <pic:spPr>
+                    <a:xfrm>
+                      <a:off x="0" y="0"/>
+                      <a:ext cx="2328550" cy="2318534"/>
+                    </a:xfrm>
+                    <a:prstGeom prst="rect">
+                      <a:avLst/>
+                    </a:prstGeom>
+                  </pic:spPr>
+                </pic:pic>
+              </a:graphicData>
+            </a:graphic>
+          </wp:inline>
+        </w:drawing>
+      </w:r>
+    </w:p>
+    <w:p>
+      <w:pPr>
+        <w:rPr>
+          <w:rFonts w:ascii="Times New Roman" w:hAnsi="Times New Roman" w:cs="Times New Roman"/>
+          <w:sz w:val="24"/>
+          <w:szCs w:val="24"/>
+        </w:rPr>
+      </w:pPr>
+      <w:r>
+        <w:rPr>
+          <w:noProof/>
+        </w:rPr>
+        <w:drawing>
+          <wp:inline distT="0" distB="0" distL="0" distR="0" wp14:anchorId="31182D4E" wp14:editId="479B8B16">
+            <wp:extent cx="2328866" cy="2313710"/>
+            <wp:effectExtent l="0" t="0" r="0" b="0"/>
+            <wp:docPr id="3" name="Picture 3"/>
+            <wp:cNvGraphicFramePr>
+              <a:graphicFrameLocks xmlns:a="http://schemas.openxmlformats.org/drawingml/2006/main" noChangeAspect="1"/>
+            </wp:cNvGraphicFramePr>
+            <a:graphic xmlns:a="http://schemas.openxmlformats.org/drawingml/2006/main">
+              <a:graphicData uri="http://schemas.openxmlformats.org/drawingml/2006/picture">
+                <pic:pic xmlns:pic="http://schemas.openxmlformats.org/drawingml/2006/picture">
+                  <pic:nvPicPr>
+                    <pic:cNvPr id="1" name=""/>
+                    <pic:cNvPicPr/>
+                  </pic:nvPicPr>
+                  <pic:blipFill>
+                    <a:blip r:embed="rId6"/>
+                    <a:stretch>
+                      <a:fillRect/>
+                    </a:stretch>
+                  </pic:blipFill>
+                  <pic:spPr>
+                    <a:xfrm>
+                      <a:off x="0" y="0"/>
+                      <a:ext cx="2355451" cy="2340122"/>
+                    </a:xfrm>
+                    <a:prstGeom prst="rect">
+                      <a:avLst/>
+                    </a:prstGeom>
+                  </pic:spPr>
+                </pic:pic>
+              </a:graphicData>
+            </a:graphic>
+          </wp:inline>
+        </w:drawing>
+      </w:r>
     </w:p>
     <w:sectPr>
       <w:pgSz w:w="12240" w:h="15840"/>

</xml_diff>